<commit_message>
developing a README file and adding pdf version of reports instead of word version
</commit_message>
<xml_diff>
--- a/wrangle_report.docx
+++ b/wrangle_report.docx
@@ -62,17 +62,7 @@
           <w:color w:val="4F4F4F"/>
           <w:shd w:val="clear" w:color="auto" w:fill="FFFFFF"/>
         </w:rPr>
-        <w:t>nalyz</w:t>
-      </w:r>
-      <w:bookmarkStart w:id="0" w:name="_GoBack"/>
-      <w:bookmarkEnd w:id="0"/>
-      <w:r>
-        <w:rPr>
-          <w:rFonts w:ascii="Bahnschrift Light" w:hAnsi="Bahnschrift Light" w:cs="Calibri"/>
-          <w:color w:val="4F4F4F"/>
-          <w:shd w:val="clear" w:color="auto" w:fill="FFFFFF"/>
-        </w:rPr>
-        <w:t>ing the tweet archive of Twitter user </w:t>
+        <w:t>nalyzing the tweet archive of Twitter user </w:t>
       </w:r>
       <w:hyperlink r:id="rId6" w:tgtFrame="_blank" w:history="1">
         <w:r>
@@ -1172,23 +1162,7 @@
                 <w:sz w:val="20"/>
                 <w:szCs w:val="20"/>
               </w:rPr>
-              <w:t xml:space="preserve">` some numbers are </w:t>
-            </w:r>
-            <w:r>
-              <w:rPr>
-                <w:rFonts w:ascii="Karla" w:hAnsi="Karla" w:cs="Calibri"/>
-                <w:sz w:val="20"/>
-                <w:szCs w:val="20"/>
-              </w:rPr>
-              <w:t>really</w:t>
-            </w:r>
-            <w:r>
-              <w:rPr>
-                <w:rFonts w:ascii="Karla" w:hAnsi="Karla" w:cs="Calibri"/>
-                <w:sz w:val="20"/>
-                <w:szCs w:val="20"/>
-              </w:rPr>
-              <w:t xml:space="preserve"> huge like 150, re-extract rating from original text and then drop wrong numbers</w:t>
+              <w:t>` some numbers are really huge like 150, re-extract rating from original text and then drop wrong numbers</w:t>
             </w:r>
           </w:p>
           <w:p>
@@ -2361,70 +2335,8 @@
         </w:rPr>
         <w:t xml:space="preserve"> </w:t>
       </w:r>
-    </w:p>
-    <w:p>
-      <w:pPr>
-        <w:pStyle w:val="ListParagraph"/>
-        <w:numPr>
-          <w:ilvl w:val="0"/>
-          <w:numId w:val="7"/>
-        </w:numPr>
-        <w:rPr>
-          <w:rFonts w:ascii="Karla" w:hAnsi="Karla"/>
-        </w:rPr>
-      </w:pPr>
-      <w:r>
-        <w:rPr>
-          <w:rFonts w:ascii="Karla" w:hAnsi="Karla"/>
-        </w:rPr>
-        <w:t>Using sa</w:t>
-      </w:r>
-      <w:proofErr w:type="spellStart"/>
-      <w:r>
-        <w:rPr>
-          <w:rFonts w:ascii="Karla" w:hAnsi="Karla"/>
-        </w:rPr>
-        <w:t>mple</w:t>
-      </w:r>
-      <w:proofErr w:type="spellEnd"/>
-      <w:r>
-        <w:rPr>
-          <w:rFonts w:ascii="Karla" w:hAnsi="Karla"/>
-        </w:rPr>
-        <w:t xml:space="preserve"> code for </w:t>
-      </w:r>
-      <w:proofErr w:type="spellStart"/>
-      <w:r>
-        <w:rPr>
-          <w:rFonts w:ascii="Karla" w:hAnsi="Karla"/>
-        </w:rPr>
-        <w:t>tweepy</w:t>
-      </w:r>
-      <w:proofErr w:type="spellEnd"/>
-      <w:r>
-        <w:rPr>
-          <w:rFonts w:ascii="Karla" w:hAnsi="Karla"/>
-        </w:rPr>
-        <w:t xml:space="preserve"> in scrapping twitter data from project resource in class</w:t>
-      </w:r>
-    </w:p>
-    <w:p>
-      <w:pPr>
-        <w:pStyle w:val="ListParagraph"/>
-        <w:numPr>
-          <w:ilvl w:val="0"/>
-          <w:numId w:val="7"/>
-        </w:numPr>
-        <w:rPr>
-          <w:rFonts w:ascii="Karla" w:hAnsi="Karla"/>
-        </w:rPr>
-      </w:pPr>
-      <w:r>
-        <w:rPr>
-          <w:rFonts w:ascii="Karla" w:hAnsi="Karla"/>
-        </w:rPr>
-        <w:t>Moderate English writing skill</w:t>
-      </w:r>
+      <w:bookmarkStart w:id="0" w:name="_GoBack"/>
+      <w:bookmarkEnd w:id="0"/>
     </w:p>
     <w:sectPr>
       <w:pgSz w:w="12240" w:h="15840"/>
@@ -3996,7 +3908,7 @@
 </file>
 
 <file path=customXml/itemProps1.xml><?xml version="1.0" encoding="utf-8"?>
-<ds:datastoreItem xmlns:ds="http://schemas.openxmlformats.org/officeDocument/2006/customXml" ds:itemID="{02E0EC9B-0DF6-4235-81FC-55C509885171}">
+<ds:datastoreItem xmlns:ds="http://schemas.openxmlformats.org/officeDocument/2006/customXml" ds:itemID="{7CF1CED7-AE8C-4D98-80B8-E67EEB96FE1B}">
   <ds:schemaRefs>
     <ds:schemaRef ds:uri="http://schemas.openxmlformats.org/officeDocument/2006/bibliography"/>
   </ds:schemaRefs>

</xml_diff>